<commit_message>
AlienSpawner generating NPCs. Connected StateMachine to walk through the world and have interactions. Connected Waypoints with optional Actions on them.
</commit_message>
<xml_diff>
--- a/Fun Fair.docx
+++ b/Fun Fair.docx
@@ -138,6 +138,21 @@
         </w:rPr>
         <w:t>Bouldering</w:t>
       </w:r>
+    </w:p>
+    <w:p>
+      <w:pPr>
+        <w:rPr>
+          <w:lang w:val="en-US"/>
+        </w:rPr>
+      </w:pPr>
+      <w:r>
+        <w:rPr>
+          <w:lang w:val="en-US"/>
+        </w:rPr>
+        <w:t>Throw something at something</w:t>
+      </w:r>
+      <w:bookmarkStart w:id="0" w:name="_GoBack"/>
+      <w:bookmarkEnd w:id="0"/>
     </w:p>
     <w:p>
       <w:pPr>
@@ -287,7 +302,6 @@
         <w:rPr>
           <w:lang w:val="en-US"/>
         </w:rPr>
-        <w:lastRenderedPageBreak/>
         <w:t>Alien Names:</w:t>
       </w:r>
     </w:p>
@@ -383,8 +397,6 @@
         </w:rPr>
         <w:t>Brocco</w:t>
       </w:r>
-      <w:bookmarkStart w:id="0" w:name="_GoBack"/>
-      <w:bookmarkEnd w:id="0"/>
     </w:p>
     <w:p>
       <w:pPr>

</xml_diff>

<commit_message>
Created battleground for cannon game. Created Cannon Behaviour (movement, rotation and shoot)
</commit_message>
<xml_diff>
--- a/Fun Fair.docx
+++ b/Fun Fair.docx
@@ -151,8 +151,6 @@
         </w:rPr>
         <w:t>Throw something at something</w:t>
       </w:r>
-      <w:bookmarkStart w:id="0" w:name="_GoBack"/>
-      <w:bookmarkEnd w:id="0"/>
     </w:p>
     <w:p>
       <w:pPr>
@@ -308,11 +306,13 @@
     <w:p>
       <w:pPr>
         <w:rPr>
-          <w:lang w:val="en-US"/>
-        </w:rPr>
-      </w:pPr>
-      <w:r>
-        <w:rPr>
+          <w:highlight w:val="yellow"/>
+          <w:lang w:val="en-US"/>
+        </w:rPr>
+      </w:pPr>
+      <w:r>
+        <w:rPr>
+          <w:highlight w:val="yellow"/>
           <w:lang w:val="en-US"/>
         </w:rPr>
         <w:t>Cabbage</w:t>
@@ -326,6 +326,7 @@
       </w:pPr>
       <w:r>
         <w:rPr>
+          <w:highlight w:val="yellow"/>
           <w:lang w:val="en-US"/>
         </w:rPr>
         <w:t>Beany</w:t>
@@ -391,8 +392,11 @@
           <w:lang w:val="en-US"/>
         </w:rPr>
       </w:pPr>
-      <w:r>
-        <w:rPr>
+      <w:bookmarkStart w:id="0" w:name="_GoBack"/>
+      <w:bookmarkEnd w:id="0"/>
+      <w:r>
+        <w:rPr>
+          <w:highlight w:val="yellow"/>
           <w:lang w:val="en-US"/>
         </w:rPr>
         <w:t>Brocco</w:t>
@@ -422,6 +426,67 @@
           <w:lang w:val="en-US"/>
         </w:rPr>
         <w:t>Sprouts</w:t>
+      </w:r>
+    </w:p>
+    <w:p>
+      <w:pPr>
+        <w:rPr>
+          <w:lang w:val="en-US"/>
+        </w:rPr>
+      </w:pPr>
+    </w:p>
+    <w:p>
+      <w:pPr>
+        <w:rPr>
+          <w:lang w:val="en-US"/>
+        </w:rPr>
+      </w:pPr>
+      <w:r>
+        <w:rPr>
+          <w:lang w:val="en-US"/>
+        </w:rPr>
+        <w:t>Tasks:</w:t>
+      </w:r>
+    </w:p>
+    <w:p>
+      <w:pPr>
+        <w:rPr>
+          <w:lang w:val="en-US"/>
+        </w:rPr>
+      </w:pPr>
+      <w:r>
+        <w:rPr>
+          <w:lang w:val="en-US"/>
+        </w:rPr>
+        <w:t>Make alien rotate to player (</w:t>
+      </w:r>
+      <w:proofErr w:type="spellStart"/>
+      <w:r>
+        <w:rPr>
+          <w:lang w:val="en-US"/>
+        </w:rPr>
+        <w:t>prio</w:t>
+      </w:r>
+      <w:proofErr w:type="spellEnd"/>
+      <w:r>
+        <w:rPr>
+          <w:lang w:val="en-US"/>
+        </w:rPr>
+        <w:t xml:space="preserve"> 1) and alien (</w:t>
+      </w:r>
+      <w:proofErr w:type="spellStart"/>
+      <w:r>
+        <w:rPr>
+          <w:lang w:val="en-US"/>
+        </w:rPr>
+        <w:t>prio</w:t>
+      </w:r>
+      <w:proofErr w:type="spellEnd"/>
+      <w:r>
+        <w:rPr>
+          <w:lang w:val="en-US"/>
+        </w:rPr>
+        <w:t xml:space="preserve"> 2)</w:t>
       </w:r>
     </w:p>
     <w:sectPr>

</xml_diff>